<commit_message>
university document for thesis statement
</commit_message>
<xml_diff>
--- a/Περιγραφή_Δηλωση_Διπλ-Εργασίας_Κουτσομπίνας_Κ_ENTYPO-B.docx
+++ b/Περιγραφή_Δηλωση_Διπλ-Εργασίας_Κουτσομπίνας_Κ_ENTYPO-B.docx
@@ -576,15 +576,7 @@
         <w:spacing w:after="0" w:line="240" w:lineRule="auto"/>
       </w:pPr>
       <w:r>
-        <w:t xml:space="preserve">Fraud Detection on transactional data with </w:t>
-      </w:r>
-      <w:proofErr w:type="spellStart"/>
-      <w:r>
-        <w:t>XGBoost</w:t>
-      </w:r>
-      <w:proofErr w:type="spellEnd"/>
-      <w:r>
-        <w:t xml:space="preserve"> and LGBM</w:t>
+        <w:t>Fraud Detection on transactional data with XGBoost and LGBM</w:t>
       </w:r>
     </w:p>
     <w:p>
@@ -761,7 +753,6 @@
         </w:rPr>
         <w:t xml:space="preserve"> συναλλαγές αποτελεί σοβαρή πρόκληση, λόγω του μεγάλου όγκου δεδομένων και της χαμηλής συχνότητας εμφάνισης δόλιων περιπτώσεων. Στόχος είναι η ανάπτυξη και αξιολόγηση μοντέλων μηχανικής μάθησης με έμφαση στους αλγορίθμους </w:t>
       </w:r>
-      <w:proofErr w:type="spellStart"/>
       <w:r>
         <w:rPr>
           <w:b/>
@@ -769,14 +760,12 @@
         </w:rPr>
         <w:t>XGBoost</w:t>
       </w:r>
-      <w:proofErr w:type="spellEnd"/>
       <w:r>
         <w:rPr>
           <w:lang w:val="el-GR"/>
         </w:rPr>
         <w:t xml:space="preserve"> και </w:t>
       </w:r>
-      <w:proofErr w:type="spellStart"/>
       <w:r>
         <w:rPr>
           <w:b/>
@@ -784,7 +773,6 @@
         </w:rPr>
         <w:t>LightGBM</w:t>
       </w:r>
-      <w:proofErr w:type="spellEnd"/>
       <w:r>
         <w:rPr>
           <w:lang w:val="el-GR"/>
@@ -1453,19 +1441,11 @@
         </w:rPr>
         <w:t xml:space="preserve">μαθηματικά, </w:t>
       </w:r>
-      <w:proofErr w:type="spellStart"/>
-      <w:r>
-        <w:rPr>
-          <w:lang w:val="el-GR"/>
-        </w:rPr>
-        <w:t>κλπ</w:t>
-      </w:r>
-      <w:proofErr w:type="spellEnd"/>
-      <w:r>
-        <w:rPr>
-          <w:lang w:val="el-GR"/>
-        </w:rPr>
-        <w:t>)</w:t>
+      <w:r>
+        <w:rPr>
+          <w:lang w:val="el-GR"/>
+        </w:rPr>
+        <w:t>κλπ)</w:t>
       </w:r>
       <w:r>
         <w:rPr>
@@ -1841,22 +1821,18 @@
         </w:rPr>
         <w:t xml:space="preserve">, </w:t>
       </w:r>
-      <w:proofErr w:type="spellStart"/>
       <w:r>
         <w:t>numpy</w:t>
       </w:r>
-      <w:proofErr w:type="spellEnd"/>
       <w:r>
         <w:rPr>
           <w:lang w:val="el-GR"/>
         </w:rPr>
         <w:t xml:space="preserve">, </w:t>
       </w:r>
-      <w:proofErr w:type="spellStart"/>
       <w:r>
         <w:t>sklearn</w:t>
       </w:r>
-      <w:proofErr w:type="spellEnd"/>
       <w:r>
         <w:rPr>
           <w:lang w:val="el-GR"/>
@@ -1912,23 +1888,7 @@
         <w:spacing w:after="0" w:line="240" w:lineRule="auto"/>
       </w:pPr>
       <w:r>
-        <w:t>Ali, A., Razak, S.A., Othman, S.H., Eisa, T.A., Al-</w:t>
-      </w:r>
-      <w:proofErr w:type="spellStart"/>
-      <w:r>
-        <w:t>Dhaqm</w:t>
-      </w:r>
-      <w:proofErr w:type="spellEnd"/>
-      <w:r>
-        <w:t xml:space="preserve">, A., Nasser, M., Elhassan, T. and </w:t>
-      </w:r>
-      <w:proofErr w:type="spellStart"/>
-      <w:r>
-        <w:t>Elshafie</w:t>
-      </w:r>
-      <w:proofErr w:type="spellEnd"/>
-      <w:r>
-        <w:t xml:space="preserve">, H., 2022. Financial Fraud Detection Based on Machine Learning: A Systematic Literature Review. </w:t>
+        <w:t xml:space="preserve">Ali, A., Razak, S.A., Othman, S.H., Eisa, T.A., Al-Dhaqm, A., Nasser, M., Elhassan, T. and Elshafie, H., 2022. Financial Fraud Detection Based on Machine Learning: A Systematic Literature Review. </w:t>
       </w:r>
       <w:r>
         <w:rPr>
@@ -1953,15 +1913,7 @@
       </w:pPr>
       <w:r>
         <w:lastRenderedPageBreak/>
-        <w:t xml:space="preserve">Ashfaq, T., Khalid, R., Yahaya, A.S., Aslam, S., Azar, A.T., </w:t>
-      </w:r>
-      <w:proofErr w:type="spellStart"/>
-      <w:r>
-        <w:t>Alsafari</w:t>
-      </w:r>
-      <w:proofErr w:type="spellEnd"/>
-      <w:r>
-        <w:t xml:space="preserve">, S. and Hameed, I.A., 2022. A Machine Learning and Blockchain Based Efficient Fraud Detection Mechanism. </w:t>
+        <w:t xml:space="preserve">Ashfaq, T., Khalid, R., Yahaya, A.S., Aslam, S., Azar, A.T., Alsafari, S. and Hameed, I.A., 2022. A Machine Learning and Blockchain Based Efficient Fraud Detection Mechanism. </w:t>
       </w:r>
       <w:r>
         <w:rPr>
@@ -1992,37 +1944,15 @@
         <w:shd w:val="clear" w:color="auto" w:fill="D9D9D9" w:themeFill="background1" w:themeFillShade="D9"/>
         <w:spacing w:after="0" w:line="240" w:lineRule="auto"/>
       </w:pPr>
-      <w:proofErr w:type="spellStart"/>
-      <w:r>
-        <w:t>Höppner</w:t>
-      </w:r>
-      <w:proofErr w:type="spellEnd"/>
-      <w:r>
-        <w:t xml:space="preserve">, S., </w:t>
-      </w:r>
-      <w:proofErr w:type="spellStart"/>
-      <w:r>
-        <w:t>Baesens</w:t>
-      </w:r>
-      <w:proofErr w:type="spellEnd"/>
-      <w:r>
-        <w:t xml:space="preserve">, B., Verbeke, W. and Verdonck, T., 2020. Instance-Dependent Cost-Sensitive Learning for Detecting Transfer Fraud. </w:t>
-      </w:r>
-      <w:proofErr w:type="spellStart"/>
+      <w:r>
+        <w:t xml:space="preserve">Höppner, S., Baesens, B., Verbeke, W. and Verdonck, T., 2020. Instance-Dependent Cost-Sensitive Learning for Detecting Transfer Fraud. </w:t>
+      </w:r>
       <w:r>
         <w:rPr>
           <w:i/>
           <w:iCs/>
         </w:rPr>
-        <w:t>arXiv</w:t>
-      </w:r>
-      <w:proofErr w:type="spellEnd"/>
-      <w:r>
-        <w:rPr>
-          <w:i/>
-          <w:iCs/>
-        </w:rPr>
-        <w:t xml:space="preserve"> preprint arXiv:2005.02488</w:t>
+        <w:t>arXiv preprint arXiv:2005.02488</w:t>
       </w:r>
       <w:r>
         <w:t xml:space="preserve">. Available at: </w:t>
@@ -2049,21 +1979,12 @@
       <w:r>
         <w:t xml:space="preserve">Almalki, F. and Masud, M., 2025. Financial Fraud Detection Using Explainable AI and Stacking Ensemble Methods. </w:t>
       </w:r>
-      <w:proofErr w:type="spellStart"/>
       <w:r>
         <w:rPr>
           <w:i/>
           <w:iCs/>
         </w:rPr>
-        <w:t>arXiv</w:t>
-      </w:r>
-      <w:proofErr w:type="spellEnd"/>
-      <w:r>
-        <w:rPr>
-          <w:i/>
-          <w:iCs/>
-        </w:rPr>
-        <w:t xml:space="preserve"> preprint arXiv:2505.10050</w:t>
+        <w:t>arXiv preprint arXiv:2505.10050</w:t>
       </w:r>
       <w:r>
         <w:t>. Available at: https://arxiv.org/abs/2505.10050</w:t>
@@ -2080,15 +2001,7 @@
         <w:spacing w:after="0" w:line="240" w:lineRule="auto"/>
       </w:pPr>
       <w:r>
-        <w:t xml:space="preserve">Huang, K., 2020. An Optimized </w:t>
-      </w:r>
-      <w:proofErr w:type="spellStart"/>
-      <w:r>
-        <w:t>LightGBM</w:t>
-      </w:r>
-      <w:proofErr w:type="spellEnd"/>
-      <w:r>
-        <w:t xml:space="preserve"> Model for Fraud Detection. </w:t>
+        <w:t xml:space="preserve">Huang, K., 2020. An Optimized LightGBM Model for Fraud Detection. </w:t>
       </w:r>
       <w:r>
         <w:rPr>
@@ -2112,23 +2025,7 @@
         <w:spacing w:after="0" w:line="240" w:lineRule="auto"/>
       </w:pPr>
       <w:r>
-        <w:t xml:space="preserve">Ben Boubker, M., </w:t>
-      </w:r>
-      <w:proofErr w:type="spellStart"/>
-      <w:r>
-        <w:t>Elmettat</w:t>
-      </w:r>
-      <w:proofErr w:type="spellEnd"/>
-      <w:r>
-        <w:t xml:space="preserve">, T., </w:t>
-      </w:r>
-      <w:proofErr w:type="spellStart"/>
-      <w:r>
-        <w:t>Eddaoui</w:t>
-      </w:r>
-      <w:proofErr w:type="spellEnd"/>
-      <w:r>
-        <w:t xml:space="preserve">, A. and Ouahabi, S., 2024. Fraud Detection in Financial Transactions Using Machine Learning with Oversampling Techniques: A Case Study of a Moroccan Bank. </w:t>
+        <w:t xml:space="preserve">Ben Boubker, M., Elmettat, T., Eddaoui, A. and Ouahabi, S., 2024. Fraud Detection in Financial Transactions Using Machine Learning with Oversampling Techniques: A Case Study of a Moroccan Bank. </w:t>
       </w:r>
       <w:r>
         <w:rPr>
@@ -2160,15 +2057,7 @@
         <w:spacing w:after="0" w:line="240" w:lineRule="auto"/>
       </w:pPr>
       <w:r>
-        <w:t xml:space="preserve">Tian, Y. et al., 2025. Financial Fraud Detection Based on an </w:t>
-      </w:r>
-      <w:proofErr w:type="spellStart"/>
-      <w:r>
-        <w:t>XGBoost</w:t>
-      </w:r>
-      <w:proofErr w:type="spellEnd"/>
-      <w:r>
-        <w:t xml:space="preserve"> and LSTM Fusion Model: A Comparative Study on the Enhancement of Time-Series Features. </w:t>
+        <w:t xml:space="preserve">Tian, Y. et al., 2025. Financial Fraud Detection Based on an XGBoost and LSTM Fusion Model: A Comparative Study on the Enhancement of Time-Series Features. </w:t>
       </w:r>
       <w:r>
         <w:rPr>
@@ -2199,37 +2088,15 @@
         <w:shd w:val="clear" w:color="auto" w:fill="D9D9D9" w:themeFill="background1" w:themeFillShade="D9"/>
         <w:spacing w:after="0" w:line="240" w:lineRule="auto"/>
       </w:pPr>
-      <w:proofErr w:type="spellStart"/>
-      <w:r>
-        <w:t>Carcillo</w:t>
-      </w:r>
-      <w:proofErr w:type="spellEnd"/>
-      <w:r>
-        <w:t xml:space="preserve">, F., Dal Pozzolo, A., Le Borgne, Y.A., Caelen, O., </w:t>
-      </w:r>
-      <w:proofErr w:type="spellStart"/>
-      <w:r>
-        <w:t>Mazzer</w:t>
-      </w:r>
-      <w:proofErr w:type="spellEnd"/>
-      <w:r>
-        <w:t xml:space="preserve">, Y. and Bontempi, G., 2017. SCARFF: a Scalable Framework for Streaming Credit Card Fraud Detection with Spark. </w:t>
-      </w:r>
-      <w:proofErr w:type="spellStart"/>
+      <w:r>
+        <w:t xml:space="preserve">Carcillo, F., Dal Pozzolo, A., Le Borgne, Y.A., Caelen, O., Mazzer, Y. and Bontempi, G., 2017. SCARFF: a Scalable Framework for Streaming Credit Card Fraud Detection with Spark. </w:t>
+      </w:r>
       <w:r>
         <w:rPr>
           <w:i/>
           <w:iCs/>
         </w:rPr>
-        <w:t>arXiv</w:t>
-      </w:r>
-      <w:proofErr w:type="spellEnd"/>
-      <w:r>
-        <w:rPr>
-          <w:i/>
-          <w:iCs/>
-        </w:rPr>
-        <w:t xml:space="preserve"> preprint arXiv:1709.08920</w:t>
+        <w:t>arXiv preprint arXiv:1709.08920</w:t>
       </w:r>
       <w:r>
         <w:t xml:space="preserve">. Available at: </w:t>
@@ -2254,15 +2121,7 @@
         <w:spacing w:after="0" w:line="240" w:lineRule="auto"/>
       </w:pPr>
       <w:r>
-        <w:t xml:space="preserve">Ramesh, A.C. and Uma, K., 2025. A Stacked </w:t>
-      </w:r>
-      <w:proofErr w:type="spellStart"/>
-      <w:r>
-        <w:t>LightGBM-XGBoost</w:t>
-      </w:r>
-      <w:proofErr w:type="spellEnd"/>
-      <w:r>
-        <w:t xml:space="preserve"> Model with SHAP-Based Fraud Detection for Financial Transactions. </w:t>
+        <w:t xml:space="preserve">Ramesh, A.C. and Uma, K., 2025. A Stacked LightGBM-XGBoost Model with SHAP-Based Fraud Detection for Financial Transactions. </w:t>
       </w:r>
       <w:r>
         <w:rPr>
@@ -2345,7 +2204,6 @@
           <w:lang w:val="el-GR"/>
         </w:rPr>
       </w:pPr>
-      <w:proofErr w:type="spellStart"/>
       <w:r>
         <w:rPr>
           <w:b/>
@@ -2353,7 +2211,6 @@
         </w:rPr>
         <w:t>Στ</w:t>
       </w:r>
-      <w:proofErr w:type="spellEnd"/>
       <w:r>
         <w:rPr>
           <w:b/>
@@ -2506,6 +2363,29 @@
           <w:lang w:val="el-GR"/>
         </w:rPr>
       </w:pPr>
+      <w:r>
+        <w:rPr>
+          <w:i/>
+          <w:iCs/>
+          <w:lang w:val="el-GR"/>
+        </w:rPr>
+        <w:t>Πολύ ενδιαφέρον και πάντα επίκαιρο</w:t>
+      </w:r>
+      <w:r>
+        <w:rPr>
+          <w:i/>
+          <w:iCs/>
+        </w:rPr>
+        <w:t> </w:t>
+      </w:r>
+      <w:r>
+        <w:rPr>
+          <w:i/>
+          <w:iCs/>
+          <w:lang w:val="el-GR"/>
+        </w:rPr>
+        <w:t>θέμα</w:t>
+      </w:r>
     </w:p>
     <w:p>
       <w:pPr>
@@ -2681,11 +2561,9 @@
         </w:rPr>
         <w:t xml:space="preserve">Το Έντυπο Β συνοδεύεται από το Χρονοδιάγραμμα εκπόνησης – είναι στα Έγγραφα του </w:t>
       </w:r>
-      <w:proofErr w:type="spellStart"/>
       <w:r>
         <w:t>eclass</w:t>
       </w:r>
-      <w:proofErr w:type="spellEnd"/>
       <w:r>
         <w:rPr>
           <w:lang w:val="el-GR"/>
@@ -2744,11 +2622,9 @@
         </w:rPr>
         <w:t>Το Έντυπο Β αναρτάται στο «</w:t>
       </w:r>
-      <w:proofErr w:type="spellStart"/>
       <w:r>
         <w:t>eclass</w:t>
       </w:r>
-      <w:proofErr w:type="spellEnd"/>
       <w:r>
         <w:rPr>
           <w:lang w:val="el-GR"/>
@@ -2801,14 +2677,12 @@
           </w:rPr>
           <w:t>.</w:t>
         </w:r>
-        <w:proofErr w:type="spellStart"/>
         <w:r>
           <w:rPr>
             <w:rStyle w:val="Hyperlink"/>
           </w:rPr>
           <w:t>uoa</w:t>
         </w:r>
-        <w:proofErr w:type="spellEnd"/>
         <w:r>
           <w:rPr>
             <w:rStyle w:val="Hyperlink"/>
@@ -2869,21 +2743,7 @@
         <w:rPr>
           <w:lang w:val="el-GR"/>
         </w:rPr>
-        <w:t xml:space="preserve"> ή </w:t>
-      </w:r>
-      <w:proofErr w:type="spellStart"/>
-      <w:r>
-        <w:rPr>
-          <w:lang w:val="el-GR"/>
-        </w:rPr>
-        <w:t>text</w:t>
-      </w:r>
-      <w:proofErr w:type="spellEnd"/>
-      <w:r>
-        <w:rPr>
-          <w:lang w:val="el-GR"/>
-        </w:rPr>
-        <w:t xml:space="preserve"> k και</w:t>
+        <w:t xml:space="preserve"> ή text k και</w:t>
       </w:r>
       <w:r>
         <w:rPr>

</xml_diff>